<commit_message>
Dixon final edits for resubmission
-Incorporated Wally's edits to the paper. -Changed Dockerfile to explicitly use R 3.6.3 given R 4.0.0 was just released and will become rocker/rstudio:latest
-Minor revision to editor letter
</commit_message>
<xml_diff>
--- a/Manuscript/Challenging the Link - Reply to Reviewers.docx
+++ b/Manuscript/Challenging the Link - Reply to Reviewers.docx
@@ -45,7 +45,15 @@
           <w:b/>
           <w:bCs/>
         </w:rPr>
-        <w:t xml:space="preserve"> Between Early Childhood Television Exposure and Later Attention Problems: A Multiverse Analysis</w:t>
+        <w:t xml:space="preserve"> Between Early Childhood Television Exposure and Later Attention Problems: A Multiverse A</w:t>
+      </w:r>
+      <w:r>
+        <w:rPr>
+          <w:rFonts w:eastAsia="Times New Roman"/>
+          <w:b/>
+          <w:bCs/>
+        </w:rPr>
+        <w:t>pproach</w:t>
       </w:r>
     </w:p>
     <w:p>
@@ -109,6 +117,9 @@
       <w:r>
         <w:t xml:space="preserve"> </w:t>
       </w:r>
+      <w:r>
+        <w:t>We have slightly altered the name of our new submission since our revision now includes two multiverse analyses.</w:t>
+      </w:r>
     </w:p>
     <w:p>
       <w:pPr>
@@ -119,11 +130,26 @@
         <w:t xml:space="preserve">This submission includes many more analytic models than the previous version. The manuscript focuses on </w:t>
       </w:r>
       <w:r>
-        <w:t xml:space="preserve">a description of our approach and a high-level presentation and discussion of the results. Technical details, including coefficient tables, model-specific descriptive statistics, and model diagnostic information, is presented on our project’s new </w:t>
+        <w:t>a description of our approach and a high-level presentation and discussion of the results. Technical details</w:t>
+      </w:r>
+      <w:r>
+        <w:t xml:space="preserve"> for each of the 848 models</w:t>
+      </w:r>
+      <w:r>
+        <w:t>, including coefficient tables, model-specific descriptive statistics,</w:t>
+      </w:r>
+      <w:r>
+        <w:t xml:space="preserve"> plots,</w:t>
+      </w:r>
+      <w:r>
+        <w:t xml:space="preserve"> and model diagnostic information, is presented on our project’s new </w:t>
       </w:r>
       <w:proofErr w:type="spellStart"/>
       <w:r>
-        <w:t>github</w:t>
+        <w:t>G</w:t>
+      </w:r>
+      <w:r>
+        <w:t>ithub</w:t>
       </w:r>
       <w:proofErr w:type="spellEnd"/>
       <w:r>
@@ -151,6 +177,9 @@
       <w:r>
         <w:t xml:space="preserve">, which replaces the former OSF project page. </w:t>
       </w:r>
+      <w:r>
+        <w:t>This model-specific supporting information can be found under the “Results” component.</w:t>
+      </w:r>
     </w:p>
     <w:p>
       <w:pPr>
@@ -416,7 +445,6 @@
         <w:rPr>
           <w:rFonts w:eastAsia="Times New Roman"/>
         </w:rPr>
-        <w:lastRenderedPageBreak/>
         <w:t xml:space="preserve">We have removed several references to Christakis that may appear to be unnecessary criticisms, for instance the </w:t>
       </w:r>
       <w:r>
@@ -875,7 +903,19 @@
         <w:rPr>
           <w:rFonts w:eastAsia="Times New Roman"/>
         </w:rPr>
-        <w:t xml:space="preserve">Because reviewers expressed concern that our temperament items might simply reflect attention deficits, we performed an exploratory factor analysis. A two-factor model with varimax rotation exhibited clean simple structure separating attention from temperament, and in which the largest absolute standardized cross-loading was 0.133. The correlation between factors was </w:t>
+        <w:t xml:space="preserve">Because reviewers expressed concern that our temperament items might simply reflect attention deficits, we performed an exploratory factor analysis. A two-factor model with varimax rotation exhibited clean simple structure separating attention from temperament, and in which the largest absolute standardized cross-loading was </w:t>
+      </w:r>
+      <w:r>
+        <w:rPr>
+          <w:rFonts w:eastAsia="Times New Roman"/>
+        </w:rPr>
+        <w:t>color</w:t>
+      </w:r>
+      <w:r>
+        <w:rPr>
+          <w:rFonts w:eastAsia="Times New Roman"/>
+        </w:rPr>
+        <w:t xml:space="preserve">0.133. The correlation between factors was </w:t>
       </w:r>
       <w:r>
         <w:rPr>
@@ -1213,7 +1253,27 @@
         <w:rPr>
           <w:rFonts w:eastAsia="Times New Roman"/>
         </w:rPr>
-        <w:t xml:space="preserve"> for disambiguation. We believe that the results are much more clearly presented now, and will also be much more readable in black-and-white printing as compared to the previous version of this submission.</w:t>
+        <w:t xml:space="preserve"> for disambiguation. We believe that the results are much more clearly presented </w:t>
+      </w:r>
+      <w:proofErr w:type="gramStart"/>
+      <w:r>
+        <w:rPr>
+          <w:rFonts w:eastAsia="Times New Roman"/>
+        </w:rPr>
+        <w:t>now, and</w:t>
+      </w:r>
+      <w:proofErr w:type="gramEnd"/>
+      <w:r>
+        <w:rPr>
+          <w:rFonts w:eastAsia="Times New Roman"/>
+        </w:rPr>
+        <w:t xml:space="preserve"> will also be much more readable in black-and-white printing as compared to the previous version of this submission.</w:t>
+      </w:r>
+      <w:r>
+        <w:rPr>
+          <w:rFonts w:eastAsia="Times New Roman"/>
+        </w:rPr>
+        <w:t xml:space="preserve"> (While Figure 1 retains color, the plot features are represented and described in text such that color is unnecessary for interpretation). </w:t>
       </w:r>
       <w:r>
         <w:rPr>
@@ -1297,7 +1357,13 @@
         <w:rPr>
           <w:rFonts w:eastAsia="Times New Roman"/>
         </w:rPr>
-        <w:t>listwise deletion, as the significance rate for multiple imputation models was much lower</w:t>
+        <w:t>L</w:t>
+      </w:r>
+      <w:r>
+        <w:rPr>
+          <w:rFonts w:eastAsia="Times New Roman"/>
+        </w:rPr>
+        <w:t>istwise deletion, as the significance rate for multiple imputation models was much lower</w:t>
       </w:r>
     </w:p>
     <w:p>
@@ -1316,7 +1382,13 @@
         <w:rPr>
           <w:rFonts w:eastAsia="Times New Roman"/>
         </w:rPr>
-        <w:t>inappropriate inclusion of sample weights in the analysis</w:t>
+        <w:t>I</w:t>
+      </w:r>
+      <w:r>
+        <w:rPr>
+          <w:rFonts w:eastAsia="Times New Roman"/>
+        </w:rPr>
+        <w:t>nappropriate inclusion of sample weights in the analysis</w:t>
       </w:r>
     </w:p>
     <w:p>
@@ -1335,7 +1407,13 @@
         <w:rPr>
           <w:rFonts w:eastAsia="Times New Roman"/>
         </w:rPr>
-        <w:t xml:space="preserve">a subtle nonlinearity in the TV-attention scatterplot which is enhanced by logistic models with high </w:t>
+        <w:t>A</w:t>
+      </w:r>
+      <w:r>
+        <w:rPr>
+          <w:rFonts w:eastAsia="Times New Roman"/>
+        </w:rPr>
+        <w:t xml:space="preserve"> subtle nonlinearity in the TV-attention scatterplot which is enhanced by logistic models with high </w:t>
       </w:r>
       <w:proofErr w:type="spellStart"/>
       <w:r>
@@ -1350,6 +1428,12 @@
           <w:rFonts w:eastAsia="Times New Roman"/>
         </w:rPr>
         <w:t xml:space="preserve"> and IPTW models that place the dividing line between low- and high-TV groups precisely on this feature</w:t>
+      </w:r>
+      <w:r>
+        <w:rPr>
+          <w:rFonts w:eastAsia="Times New Roman"/>
+        </w:rPr>
+        <w:t>. Models overfitting this feature were far more likely to reach significance.</w:t>
       </w:r>
     </w:p>
     <w:p>
@@ -1394,6 +1478,7 @@
         <w:rPr>
           <w:rFonts w:eastAsia="Times New Roman"/>
         </w:rPr>
+        <w:lastRenderedPageBreak/>
         <w:t>Our revision includes an expanded discussion of the implications of our effect size estimates. See p. 27.</w:t>
       </w:r>
       <w:r>
@@ -1414,7 +1499,6 @@
           <w:b/>
           <w:bCs/>
         </w:rPr>
-        <w:lastRenderedPageBreak/>
         <w:t>I also have a couple of minor points:</w:t>
       </w:r>
       <w:r>
@@ -1914,25 +1998,59 @@
           <w:b/>
           <w:bCs/>
         </w:rPr>
-        <w:t>Once these suggestions and comments have been addressed, I would be delighted to see this paper published.</w:t>
+        <w:t xml:space="preserve">Once these suggestions and comments have been addressed, I would be delighted to see this paper </w:t>
+      </w:r>
+      <w:r>
+        <w:rPr>
+          <w:rFonts w:eastAsia="Times New Roman"/>
+          <w:b/>
+          <w:bCs/>
+        </w:rPr>
+        <w:lastRenderedPageBreak/>
+        <w:t>published.</w:t>
       </w:r>
       <w:r>
         <w:rPr>
           <w:rFonts w:eastAsia="Times New Roman"/>
         </w:rPr>
         <w:br/>
+      </w:r>
+    </w:p>
+    <w:p>
+      <w:r>
+        <w:rPr>
+          <w:rFonts w:eastAsia="Times New Roman"/>
+        </w:rPr>
+        <w:t>Thank you</w:t>
+      </w:r>
+      <w:r>
+        <w:rPr>
+          <w:rFonts w:eastAsia="Times New Roman"/>
+        </w:rPr>
+        <w:t>.</w:t>
+      </w:r>
+      <w:r>
+        <w:rPr>
+          <w:rFonts w:eastAsia="Times New Roman"/>
+        </w:rPr>
+        <w:t xml:space="preserve"> </w:t>
+      </w:r>
+      <w:proofErr w:type="gramStart"/>
+      <w:r>
+        <w:rPr>
+          <w:rFonts w:eastAsia="Times New Roman"/>
+        </w:rPr>
+        <w:t>So</w:t>
+      </w:r>
+      <w:proofErr w:type="gramEnd"/>
+      <w:r>
+        <w:rPr>
+          <w:rFonts w:eastAsia="Times New Roman"/>
+        </w:rPr>
+        <w:t xml:space="preserve"> would we!</w:t>
       </w:r>
       <w:bookmarkStart w:id="1" w:name="_GoBack"/>
       <w:bookmarkEnd w:id="1"/>
-    </w:p>
-    <w:p>
-      <w:r>
-        <w:rPr>
-          <w:rFonts w:eastAsia="Times New Roman"/>
-        </w:rPr>
-        <w:lastRenderedPageBreak/>
-        <w:t xml:space="preserve">Thank you! </w:t>
-      </w:r>
     </w:p>
     <w:sectPr>
       <w:pgSz w:w="12240" w:h="15840"/>
@@ -2372,6 +2490,7 @@
     <w:lsdException w:name="HTML Sample" w:semiHidden="1" w:unhideWhenUsed="1"/>
     <w:lsdException w:name="HTML Typewriter" w:semiHidden="1" w:unhideWhenUsed="1"/>
     <w:lsdException w:name="HTML Variable" w:semiHidden="1" w:unhideWhenUsed="1"/>
+    <w:lsdException w:name="Normal Table" w:semiHidden="1" w:unhideWhenUsed="1"/>
     <w:lsdException w:name="annotation subject" w:semiHidden="1" w:unhideWhenUsed="1"/>
     <w:lsdException w:name="No List" w:semiHidden="1" w:unhideWhenUsed="1"/>
     <w:lsdException w:name="Outline List 1" w:semiHidden="1" w:unhideWhenUsed="1"/>
@@ -2418,8 +2537,10 @@
     <w:lsdException w:name="Table Subtle 2" w:semiHidden="1" w:unhideWhenUsed="1"/>
     <w:lsdException w:name="Table Web 1" w:semiHidden="1" w:unhideWhenUsed="1"/>
     <w:lsdException w:name="Table Web 2" w:semiHidden="1" w:unhideWhenUsed="1"/>
+    <w:lsdException w:name="Table Web 3" w:semiHidden="1" w:unhideWhenUsed="1"/>
     <w:lsdException w:name="Balloon Text" w:semiHidden="1" w:unhideWhenUsed="1"/>
     <w:lsdException w:name="Table Grid" w:uiPriority="39"/>
+    <w:lsdException w:name="Table Theme" w:semiHidden="1" w:unhideWhenUsed="1"/>
     <w:lsdException w:name="Placeholder Text" w:semiHidden="1"/>
     <w:lsdException w:name="No Spacing" w:uiPriority="1" w:qFormat="1"/>
     <w:lsdException w:name="Light Shading" w:uiPriority="60"/>

</xml_diff>